<commit_message>
More edits to Resumo_V2
</commit_message>
<xml_diff>
--- a/docs/resumo/Resumo_V2.docx
+++ b/docs/resumo/Resumo_V2.docx
@@ -34,15 +34,7 @@
       </w:pPr>
       <w:r>
         <w:rPr/>
-        <w:t xml:space="preserve">João </w:t>
-      </w:r>
-      <w:r>
-        <w:rPr/>
-        <w:t xml:space="preserve">MC </w:t>
-      </w:r>
-      <w:r>
-        <w:rPr/>
-        <w:t>Santos</w:t>
+        <w:t>João MC Santos</w:t>
       </w:r>
       <w:r>
         <w:rPr>
@@ -100,7 +92,7 @@
       </w:r>
       <w:r>
         <w:rPr/>
-        <w:t xml:space="preserve"> LIP - Laboratório de Instrumentação e Física Experimental de Partículas (UC)</w:t>
+        <w:t xml:space="preserve"> LIP - Laboratório de Instrumentação e Física Experimental de Partículas</w:t>
       </w:r>
     </w:p>
     <w:p>
@@ -932,7 +924,27 @@
       </w:pPr>
       <w:r>
         <w:rPr/>
-        <w:t>[2] Python, Numpy, Scipy</w:t>
+        <w:t xml:space="preserve">[2] Python </w:t>
+      </w:r>
+      <w:r>
+        <w:rPr/>
+        <w:t>(https:www.python.org);</w:t>
+      </w:r>
+      <w:r>
+        <w:rPr/>
+        <w:t xml:space="preserve"> Numpy </w:t>
+      </w:r>
+      <w:r>
+        <w:rPr/>
+        <w:t>(https://numpy.org/);</w:t>
+      </w:r>
+      <w:r>
+        <w:rPr/>
+        <w:t xml:space="preserve"> Scipy </w:t>
+      </w:r>
+      <w:r>
+        <w:rPr/>
+        <w:t>(https://scipy.org/)</w:t>
       </w:r>
     </w:p>
     <w:p>

</xml_diff>